<commit_message>
checked lab1 and lab2
</commit_message>
<xml_diff>
--- a/Lab1/Lab1.docx
+++ b/Lab1/Lab1.docx
@@ -1873,7 +1873,7 @@
           <w:szCs w:val="18"/>
           <w:lang w:val="en-US"/>
         </w:rPr>
-        <w:t xml:space="preserve">            ConsoleWorker consoleWorker = </w:t>
+        <w:t xml:space="preserve">            ConsoleWorker = </w:t>
       </w:r>
       <w:r>
         <w:rPr>
@@ -1918,7 +1918,7 @@
           <w:szCs w:val="18"/>
           <w:lang w:val="en-US"/>
         </w:rPr>
-        <w:t xml:space="preserve">            FileWorker fileWorker = </w:t>
+        <w:t xml:space="preserve">            FileWorker = </w:t>
       </w:r>
       <w:r>
         <w:rPr>
@@ -2057,7 +2057,7 @@
           <w:color w:val="000000"/>
           <w:sz w:val="18"/>
           <w:szCs w:val="18"/>
-          <w:lang w:val="ru-RU"/>
+          <w:lang w:val="en-US"/>
         </w:rPr>
       </w:pPr>
       <w:r>
@@ -2076,7 +2076,7 @@
           <w:color w:val="000000"/>
           <w:sz w:val="18"/>
           <w:szCs w:val="18"/>
-          <w:lang w:val="ru-RU"/>
+          <w:lang w:val="en-US"/>
         </w:rPr>
         <w:t>fileWorker.CreateFile(outputFileName);</w:t>
       </w:r>
@@ -2092,31 +2092,31 @@
           <w:color w:val="000000"/>
           <w:sz w:val="18"/>
           <w:szCs w:val="18"/>
-          <w:lang w:val="ru-RU"/>
-        </w:rPr>
-      </w:pPr>
-    </w:p>
-    <w:p>
-      <w:pPr>
-        <w:autoSpaceDE w:val="0"/>
-        <w:autoSpaceDN w:val="0"/>
-        <w:adjustRightInd w:val="0"/>
-        <w:spacing w:line="240" w:lineRule="auto"/>
-        <w:rPr>
-          <w:rFonts w:ascii="Consolas" w:hAnsi="Consolas" w:cs="Arial"/>
-          <w:color w:val="000000"/>
-          <w:sz w:val="18"/>
-          <w:szCs w:val="18"/>
-          <w:lang w:val="en-US"/>
-        </w:rPr>
-      </w:pPr>
-      <w:r>
-        <w:rPr>
-          <w:rFonts w:ascii="Consolas" w:hAnsi="Consolas" w:cs="Arial"/>
-          <w:color w:val="000000"/>
-          <w:sz w:val="18"/>
-          <w:szCs w:val="18"/>
-          <w:lang w:val="ru-RU"/>
+          <w:lang w:val="en-US"/>
+        </w:rPr>
+      </w:pPr>
+    </w:p>
+    <w:p>
+      <w:pPr>
+        <w:autoSpaceDE w:val="0"/>
+        <w:autoSpaceDN w:val="0"/>
+        <w:adjustRightInd w:val="0"/>
+        <w:spacing w:line="240" w:lineRule="auto"/>
+        <w:rPr>
+          <w:rFonts w:ascii="Consolas" w:hAnsi="Consolas" w:cs="Arial"/>
+          <w:color w:val="000000"/>
+          <w:sz w:val="18"/>
+          <w:szCs w:val="18"/>
+          <w:lang w:val="en-US"/>
+        </w:rPr>
+      </w:pPr>
+      <w:r>
+        <w:rPr>
+          <w:rFonts w:ascii="Consolas" w:hAnsi="Consolas" w:cs="Arial"/>
+          <w:color w:val="000000"/>
+          <w:sz w:val="18"/>
+          <w:szCs w:val="18"/>
+          <w:lang w:val="en-US"/>
         </w:rPr>
         <w:t xml:space="preserve">            </w:t>
       </w:r>
@@ -5662,7 +5662,7 @@
           <w:color w:val="000000"/>
           <w:sz w:val="18"/>
           <w:szCs w:val="18"/>
-          <w:lang w:val="ru-RU"/>
+          <w:lang w:val="en-US"/>
         </w:rPr>
       </w:pPr>
       <w:r>
@@ -5681,7 +5681,7 @@
           <w:color w:val="0000FF"/>
           <w:sz w:val="18"/>
           <w:szCs w:val="18"/>
-          <w:lang w:val="ru-RU"/>
+          <w:lang w:val="en-US"/>
         </w:rPr>
         <w:t>return</w:t>
       </w:r>
@@ -5691,7 +5691,7 @@
           <w:color w:val="000000"/>
           <w:sz w:val="18"/>
           <w:szCs w:val="18"/>
-          <w:lang w:val="ru-RU"/>
+          <w:lang w:val="en-US"/>
         </w:rPr>
         <w:t xml:space="preserve"> WriteMode.Append;</w:t>
       </w:r>
@@ -5716,7 +5716,7 @@
           <w:color w:val="000000"/>
           <w:sz w:val="18"/>
           <w:szCs w:val="18"/>
-          <w:lang w:val="ru-RU"/>
+          <w:lang w:val="en-US"/>
         </w:rPr>
         <w:t xml:space="preserve">                </w:t>
       </w:r>
@@ -13702,7 +13702,6 @@
           <w:szCs w:val="28"/>
           <w:lang w:val="ru-RU"/>
         </w:rPr>
-        <w:lastRenderedPageBreak/>
         <w:t>Висновок</w:t>
       </w:r>
       <w:r>
@@ -14959,6 +14958,7 @@
   <w:style w:type="character" w:default="1" w:styleId="DefaultParagraphFont">
     <w:name w:val="Default Paragraph Font"/>
     <w:uiPriority w:val="1"/>
+    <w:semiHidden/>
     <w:unhideWhenUsed/>
   </w:style>
   <w:style w:type="table" w:default="1" w:styleId="TableNormal">

</xml_diff>